<commit_message>
Backup taken on the 20-07-2022
</commit_message>
<xml_diff>
--- a/C Info.docx
+++ b/C Info.docx
@@ -13,6 +13,321 @@
       </w:r>
       <w:r>
         <w:t>Go to vs code type the code to run press right key on mouse and then run code and the code will run there</w:t>
+      </w:r>
+      <w:r>
+        <w:t xml:space="preserve"> OR On the right side of the vs code there is the run button click on it to run</w:t>
+      </w:r>
+    </w:p>
+    <w:p>
+      <w:r>
+        <w:sym w:font="Wingdings" w:char="F0E0"/>
+      </w:r>
+      <w:r>
+        <w:t xml:space="preserve">For the c and c++ the ming w </w:t>
+      </w:r>
+      <w:r>
+        <w:t xml:space="preserve">compiler </w:t>
+      </w:r>
+      <w:r>
+        <w:t>is installed</w:t>
+      </w:r>
+    </w:p>
+    <w:p>
+      <w:pPr>
+        <w:pBdr>
+          <w:bottom w:val="single" w:sz="6" w:space="1" w:color="auto"/>
+        </w:pBdr>
+      </w:pPr>
+      <w:r>
+        <w:sym w:font="Wingdings" w:char="F0E0"/>
+      </w:r>
+      <w:r>
+        <w:t>And there is an problem while writing the code that in the main if we write directly printf in the if than it would not be printed, And to overcome this problem, We have to write some thing in the printf before any condition</w:t>
+      </w:r>
+    </w:p>
+    <w:p>
+      <w:r>
+        <w:rPr>
+          <w:noProof/>
+        </w:rPr>
+        <w:drawing>
+          <wp:inline distT="0" distB="0" distL="0" distR="0" wp14:anchorId="68C7C778" wp14:editId="23D55B59">
+            <wp:extent cx="4974771" cy="582576"/>
+            <wp:effectExtent l="0" t="0" r="0" b="8255"/>
+            <wp:docPr id="1" name="Picture 1"/>
+            <wp:cNvGraphicFramePr>
+              <a:graphicFrameLocks xmlns:a="http://schemas.openxmlformats.org/drawingml/2006/main" noChangeAspect="1"/>
+            </wp:cNvGraphicFramePr>
+            <a:graphic xmlns:a="http://schemas.openxmlformats.org/drawingml/2006/main">
+              <a:graphicData uri="http://schemas.openxmlformats.org/drawingml/2006/picture">
+                <pic:pic xmlns:pic="http://schemas.openxmlformats.org/drawingml/2006/picture">
+                  <pic:nvPicPr>
+                    <pic:cNvPr id="1" name="Picture 1"/>
+                    <pic:cNvPicPr/>
+                  </pic:nvPicPr>
+                  <pic:blipFill>
+                    <a:blip r:embed="rId5">
+                      <a:extLst>
+                        <a:ext uri="{28A0092B-C50C-407E-A947-70E740481C1C}">
+                          <a14:useLocalDpi xmlns:a14="http://schemas.microsoft.com/office/drawing/2010/main" val="0"/>
+                        </a:ext>
+                      </a:extLst>
+                    </a:blip>
+                    <a:stretch>
+                      <a:fillRect/>
+                    </a:stretch>
+                  </pic:blipFill>
+                  <pic:spPr>
+                    <a:xfrm>
+                      <a:off x="0" y="0"/>
+                      <a:ext cx="5093131" cy="596437"/>
+                    </a:xfrm>
+                    <a:prstGeom prst="rect">
+                      <a:avLst/>
+                    </a:prstGeom>
+                  </pic:spPr>
+                </pic:pic>
+              </a:graphicData>
+            </a:graphic>
+          </wp:inline>
+        </w:drawing>
+      </w:r>
+    </w:p>
+    <w:p>
+      <w:r>
+        <w:sym w:font="Wingdings" w:char="F0E0"/>
+      </w:r>
+      <w:r>
+        <w:t xml:space="preserve">If the c code in the vs code is made to run but the process on the output screen is showing the </w:t>
+      </w:r>
+      <w:r>
+        <w:rPr>
+          <w:b/>
+          <w:bCs/>
+        </w:rPr>
+        <w:t>running</w:t>
+      </w:r>
+      <w:r>
+        <w:t xml:space="preserve"> all the time and the program is not running than follow the following step:</w:t>
+      </w:r>
+    </w:p>
+    <w:p>
+      <w:pPr>
+        <w:pStyle w:val="ListParagraph"/>
+        <w:numPr>
+          <w:ilvl w:val="0"/>
+          <w:numId w:val="1"/>
+        </w:numPr>
+        <w:rPr>
+          <w:vertAlign w:val="subscript"/>
+        </w:rPr>
+      </w:pPr>
+      <w:r>
+        <w:t>Go to the settings in the vs code</w:t>
+      </w:r>
+    </w:p>
+    <w:p>
+      <w:pPr>
+        <w:pStyle w:val="ListParagraph"/>
+        <w:numPr>
+          <w:ilvl w:val="0"/>
+          <w:numId w:val="1"/>
+        </w:numPr>
+        <w:rPr>
+          <w:vertAlign w:val="subscript"/>
+        </w:rPr>
+      </w:pPr>
+      <w:r>
+        <w:t xml:space="preserve">Type </w:t>
+      </w:r>
+      <w:r>
+        <w:rPr>
+          <w:b/>
+          <w:bCs/>
+        </w:rPr>
+        <w:t>code runner run in terminal</w:t>
+      </w:r>
+      <w:r>
+        <w:t xml:space="preserve"> in the search bar and if the tick is off than make it on</w:t>
+      </w:r>
+    </w:p>
+    <w:p>
+      <w:pPr>
+        <w:pStyle w:val="ListParagraph"/>
+        <w:rPr>
+          <w:vertAlign w:val="subscript"/>
+        </w:rPr>
+      </w:pPr>
+      <w:r>
+        <w:rPr>
+          <w:noProof/>
+          <w:vertAlign w:val="subscript"/>
+        </w:rPr>
+        <w:drawing>
+          <wp:inline distT="0" distB="0" distL="0" distR="0" wp14:anchorId="22DC9AD7" wp14:editId="2B4B521D">
+            <wp:extent cx="4924251" cy="2558143"/>
+            <wp:effectExtent l="0" t="0" r="0" b="0"/>
+            <wp:docPr id="4" name="Picture 4"/>
+            <wp:cNvGraphicFramePr>
+              <a:graphicFrameLocks xmlns:a="http://schemas.openxmlformats.org/drawingml/2006/main" noChangeAspect="1"/>
+            </wp:cNvGraphicFramePr>
+            <a:graphic xmlns:a="http://schemas.openxmlformats.org/drawingml/2006/main">
+              <a:graphicData uri="http://schemas.openxmlformats.org/drawingml/2006/picture">
+                <pic:pic xmlns:pic="http://schemas.openxmlformats.org/drawingml/2006/picture">
+                  <pic:nvPicPr>
+                    <pic:cNvPr id="4" name="Picture 4"/>
+                    <pic:cNvPicPr/>
+                  </pic:nvPicPr>
+                  <pic:blipFill>
+                    <a:blip r:embed="rId6">
+                      <a:extLst>
+                        <a:ext uri="{28A0092B-C50C-407E-A947-70E740481C1C}">
+                          <a14:useLocalDpi xmlns:a14="http://schemas.microsoft.com/office/drawing/2010/main" val="0"/>
+                        </a:ext>
+                      </a:extLst>
+                    </a:blip>
+                    <a:stretch>
+                      <a:fillRect/>
+                    </a:stretch>
+                  </pic:blipFill>
+                  <pic:spPr>
+                    <a:xfrm>
+                      <a:off x="0" y="0"/>
+                      <a:ext cx="4977242" cy="2585672"/>
+                    </a:xfrm>
+                    <a:prstGeom prst="rect">
+                      <a:avLst/>
+                    </a:prstGeom>
+                  </pic:spPr>
+                </pic:pic>
+              </a:graphicData>
+            </a:graphic>
+          </wp:inline>
+        </w:drawing>
+      </w:r>
+    </w:p>
+    <w:p>
+      <w:pPr>
+        <w:pStyle w:val="ListParagraph"/>
+        <w:rPr>
+          <w:b/>
+          <w:bCs/>
+          <w:sz w:val="48"/>
+          <w:szCs w:val="48"/>
+          <w:vertAlign w:val="subscript"/>
+        </w:rPr>
+      </w:pPr>
+      <w:r>
+        <w:rPr>
+          <w:vertAlign w:val="subscript"/>
+        </w:rPr>
+        <w:tab/>
+      </w:r>
+      <w:r>
+        <w:rPr>
+          <w:vertAlign w:val="subscript"/>
+        </w:rPr>
+        <w:tab/>
+      </w:r>
+      <w:r>
+        <w:rPr>
+          <w:vertAlign w:val="subscript"/>
+        </w:rPr>
+        <w:tab/>
+      </w:r>
+      <w:r>
+        <w:rPr>
+          <w:vertAlign w:val="subscript"/>
+        </w:rPr>
+        <w:tab/>
+      </w:r>
+      <w:r>
+        <w:rPr>
+          <w:vertAlign w:val="subscript"/>
+        </w:rPr>
+        <w:tab/>
+      </w:r>
+      <w:r>
+        <w:rPr>
+          <w:b/>
+          <w:bCs/>
+          <w:color w:val="FF0000"/>
+          <w:sz w:val="48"/>
+          <w:szCs w:val="48"/>
+          <w:vertAlign w:val="subscript"/>
+        </w:rPr>
+        <w:t>TO</w:t>
+      </w:r>
+    </w:p>
+    <w:p>
+      <w:pPr>
+        <w:pStyle w:val="ListParagraph"/>
+        <w:rPr>
+          <w:vertAlign w:val="subscript"/>
+        </w:rPr>
+      </w:pPr>
+      <w:r>
+        <w:rPr>
+          <w:noProof/>
+          <w:vertAlign w:val="subscript"/>
+        </w:rPr>
+        <w:drawing>
+          <wp:inline distT="0" distB="0" distL="0" distR="0" wp14:anchorId="5167E2E8" wp14:editId="48F3FB8B">
+            <wp:extent cx="4953000" cy="2601066"/>
+            <wp:effectExtent l="0" t="0" r="0" b="8890"/>
+            <wp:docPr id="3" name="Picture 3"/>
+            <wp:cNvGraphicFramePr>
+              <a:graphicFrameLocks xmlns:a="http://schemas.openxmlformats.org/drawingml/2006/main" noChangeAspect="1"/>
+            </wp:cNvGraphicFramePr>
+            <a:graphic xmlns:a="http://schemas.openxmlformats.org/drawingml/2006/main">
+              <a:graphicData uri="http://schemas.openxmlformats.org/drawingml/2006/picture">
+                <pic:pic xmlns:pic="http://schemas.openxmlformats.org/drawingml/2006/picture">
+                  <pic:nvPicPr>
+                    <pic:cNvPr id="3" name="Picture 3"/>
+                    <pic:cNvPicPr/>
+                  </pic:nvPicPr>
+                  <pic:blipFill>
+                    <a:blip r:embed="rId7">
+                      <a:extLst>
+                        <a:ext uri="{28A0092B-C50C-407E-A947-70E740481C1C}">
+                          <a14:useLocalDpi xmlns:a14="http://schemas.microsoft.com/office/drawing/2010/main" val="0"/>
+                        </a:ext>
+                      </a:extLst>
+                    </a:blip>
+                    <a:stretch>
+                      <a:fillRect/>
+                    </a:stretch>
+                  </pic:blipFill>
+                  <pic:spPr>
+                    <a:xfrm>
+                      <a:off x="0" y="0"/>
+                      <a:ext cx="5054849" cy="2654552"/>
+                    </a:xfrm>
+                    <a:prstGeom prst="rect">
+                      <a:avLst/>
+                    </a:prstGeom>
+                  </pic:spPr>
+                </pic:pic>
+              </a:graphicData>
+            </a:graphic>
+          </wp:inline>
+        </w:drawing>
+      </w:r>
+    </w:p>
+    <w:p>
+      <w:pPr>
+        <w:pStyle w:val="ListParagraph"/>
+        <w:numPr>
+          <w:ilvl w:val="0"/>
+          <w:numId w:val="1"/>
+        </w:numPr>
+        <w:rPr>
+          <w:vertAlign w:val="subscript"/>
+        </w:rPr>
+      </w:pPr>
+      <w:r>
+        <w:lastRenderedPageBreak/>
+        <w:t>And than restart the vs code, and try to run the program and than the program will run automatically(TADA problem solved)</w:t>
       </w:r>
     </w:p>
     <w:sectPr>
@@ -23,6 +338,103 @@
     </w:sectPr>
   </w:body>
 </w:document>
+</file>
+
+<file path=word/numbering.xml><?xml version="1.0" encoding="utf-8"?>
+<w:numbering xmlns:wpc="http://schemas.microsoft.com/office/word/2010/wordprocessingCanvas" xmlns:cx="http://schemas.microsoft.com/office/drawing/2014/chartex" xmlns:cx1="http://schemas.microsoft.com/office/drawing/2015/9/8/chartex" xmlns:cx2="http://schemas.microsoft.com/office/drawing/2015/10/21/chartex" xmlns:cx3="http://schemas.microsoft.com/office/drawing/2016/5/9/chartex" xmlns:cx4="http://schemas.microsoft.com/office/drawing/2016/5/10/chartex" xmlns:cx5="http://schemas.microsoft.com/office/drawing/2016/5/11/chartex" xmlns:cx6="http://schemas.microsoft.com/office/drawing/2016/5/12/chartex" xmlns:cx7="http://schemas.microsoft.com/office/drawing/2016/5/13/chartex" xmlns:cx8="http://schemas.microsoft.com/office/drawing/2016/5/14/chartex" xmlns:mc="http://schemas.openxmlformats.org/markup-compatibility/2006" xmlns:aink="http://schemas.microsoft.com/office/drawing/2016/ink" xmlns:am3d="http://schemas.microsoft.com/office/drawing/2017/model3d" xmlns:o="urn:schemas-microsoft-com:office:office" xmlns:oel="http://schemas.microsoft.com/office/2019/extlst" xmlns:r="http://schemas.openxmlformats.org/officeDocument/2006/relationships" xmlns:m="http://schemas.openxmlformats.org/officeDocument/2006/math" xmlns:v="urn:schemas-microsoft-com:vml" xmlns:wp14="http://schemas.microsoft.com/office/word/2010/wordprocessingDrawing" xmlns:wp="http://schemas.openxmlformats.org/drawingml/2006/wordprocessingDrawing" xmlns:w10="urn:schemas-microsoft-com:office:word" xmlns:w="http://schemas.openxmlformats.org/wordprocessingml/2006/main" xmlns:w14="http://schemas.microsoft.com/office/word/2010/wordml" xmlns:w15="http://schemas.microsoft.com/office/word/2012/wordml" xmlns:w16cex="http://schemas.microsoft.com/office/word/2018/wordml/cex" xmlns:w16cid="http://schemas.microsoft.com/office/word/2016/wordml/cid" xmlns:w16="http://schemas.microsoft.com/office/word/2018/wordml" xmlns:w16sdtdh="http://schemas.microsoft.com/office/word/2020/wordml/sdtdatahash" xmlns:w16se="http://schemas.microsoft.com/office/word/2015/wordml/symex" xmlns:wpg="http://schemas.microsoft.com/office/word/2010/wordprocessingGroup" xmlns:wpi="http://schemas.microsoft.com/office/word/2010/wordprocessingInk" xmlns:wne="http://schemas.microsoft.com/office/word/2006/wordml" xmlns:wps="http://schemas.microsoft.com/office/word/2010/wordprocessingShape" mc:Ignorable="w14 w15 w16se w16cid w16 w16cex w16sdtdh wp14">
+  <w:abstractNum w:abstractNumId="0" w15:restartNumberingAfterBreak="0">
+    <w:nsid w:val="10B64F42"/>
+    <w:multiLevelType w:val="hybridMultilevel"/>
+    <w:tmpl w:val="6FF6B414"/>
+    <w:lvl w:ilvl="0" w:tplc="B7A49AC8">
+      <w:start w:val="1"/>
+      <w:numFmt w:val="decimal"/>
+      <w:lvlText w:val="%1."/>
+      <w:lvlJc w:val="left"/>
+      <w:pPr>
+        <w:ind w:left="720" w:hanging="360"/>
+      </w:pPr>
+      <w:rPr>
+        <w:rFonts w:hint="default"/>
+      </w:rPr>
+    </w:lvl>
+    <w:lvl w:ilvl="1" w:tplc="40090019" w:tentative="1">
+      <w:start w:val="1"/>
+      <w:numFmt w:val="lowerLetter"/>
+      <w:lvlText w:val="%2."/>
+      <w:lvlJc w:val="left"/>
+      <w:pPr>
+        <w:ind w:left="1440" w:hanging="360"/>
+      </w:pPr>
+    </w:lvl>
+    <w:lvl w:ilvl="2" w:tplc="4009001B" w:tentative="1">
+      <w:start w:val="1"/>
+      <w:numFmt w:val="lowerRoman"/>
+      <w:lvlText w:val="%3."/>
+      <w:lvlJc w:val="right"/>
+      <w:pPr>
+        <w:ind w:left="2160" w:hanging="180"/>
+      </w:pPr>
+    </w:lvl>
+    <w:lvl w:ilvl="3" w:tplc="4009000F" w:tentative="1">
+      <w:start w:val="1"/>
+      <w:numFmt w:val="decimal"/>
+      <w:lvlText w:val="%4."/>
+      <w:lvlJc w:val="left"/>
+      <w:pPr>
+        <w:ind w:left="2880" w:hanging="360"/>
+      </w:pPr>
+    </w:lvl>
+    <w:lvl w:ilvl="4" w:tplc="40090019" w:tentative="1">
+      <w:start w:val="1"/>
+      <w:numFmt w:val="lowerLetter"/>
+      <w:lvlText w:val="%5."/>
+      <w:lvlJc w:val="left"/>
+      <w:pPr>
+        <w:ind w:left="3600" w:hanging="360"/>
+      </w:pPr>
+    </w:lvl>
+    <w:lvl w:ilvl="5" w:tplc="4009001B" w:tentative="1">
+      <w:start w:val="1"/>
+      <w:numFmt w:val="lowerRoman"/>
+      <w:lvlText w:val="%6."/>
+      <w:lvlJc w:val="right"/>
+      <w:pPr>
+        <w:ind w:left="4320" w:hanging="180"/>
+      </w:pPr>
+    </w:lvl>
+    <w:lvl w:ilvl="6" w:tplc="4009000F" w:tentative="1">
+      <w:start w:val="1"/>
+      <w:numFmt w:val="decimal"/>
+      <w:lvlText w:val="%7."/>
+      <w:lvlJc w:val="left"/>
+      <w:pPr>
+        <w:ind w:left="5040" w:hanging="360"/>
+      </w:pPr>
+    </w:lvl>
+    <w:lvl w:ilvl="7" w:tplc="40090019" w:tentative="1">
+      <w:start w:val="1"/>
+      <w:numFmt w:val="lowerLetter"/>
+      <w:lvlText w:val="%8."/>
+      <w:lvlJc w:val="left"/>
+      <w:pPr>
+        <w:ind w:left="5760" w:hanging="360"/>
+      </w:pPr>
+    </w:lvl>
+    <w:lvl w:ilvl="8" w:tplc="4009001B" w:tentative="1">
+      <w:start w:val="1"/>
+      <w:numFmt w:val="lowerRoman"/>
+      <w:lvlText w:val="%9."/>
+      <w:lvlJc w:val="right"/>
+      <w:pPr>
+        <w:ind w:left="6480" w:hanging="180"/>
+      </w:pPr>
+    </w:lvl>
+  </w:abstractNum>
+  <w:num w:numId="1" w16cid:durableId="1419060078">
+    <w:abstractNumId w:val="0"/>
+  </w:num>
+</w:numbering>
 </file>
 
 <file path=word/styles.xml><?xml version="1.0" encoding="utf-8"?>
@@ -451,6 +863,17 @@
     <w:semiHidden/>
     <w:unhideWhenUsed/>
   </w:style>
+  <w:style w:type="paragraph" w:styleId="ListParagraph">
+    <w:name w:val="List Paragraph"/>
+    <w:basedOn w:val="Normal"/>
+    <w:uiPriority w:val="34"/>
+    <w:qFormat/>
+    <w:rsid w:val="00E54731"/>
+    <w:pPr>
+      <w:ind w:left="720"/>
+      <w:contextualSpacing/>
+    </w:pPr>
+  </w:style>
 </w:styles>
 </file>
 

</xml_diff>